<commit_message>
Updated instructions for single material bioprinting
</commit_message>
<xml_diff>
--- a/Instructions/221011_Setting up a single material bioprint.docx
+++ b/Instructions/221011_Setting up a single material bioprint.docx
@@ -358,8 +358,6 @@
         </w:rPr>
         <w:t xml:space="preserve"> Make sure that your desired tool is selected in the “Extrusion”-tab of Simplify3D.</w:t>
       </w:r>
-      <w:bookmarkStart w:id="0" w:name="_GoBack"/>
-      <w:bookmarkEnd w:id="0"/>
     </w:p>
     <w:p>
       <w:pPr>
@@ -453,30 +451,15 @@
           <w:color w:val="000000"/>
           <w:lang w:val="en-US" w:eastAsia="sv-SE"/>
         </w:rPr>
-        <w:t xml:space="preserve"> file you generated from Simplify3D in the same folder as the supplied python script. Run the script and follow the instruction in the terminal. it will generate a new g-code-file. This is the g-code file you want to upload.</w:t>
-      </w:r>
-    </w:p>
-    <w:p>
-      <w:pPr>
-        <w:numPr>
-          <w:ilvl w:val="1"/>
-          <w:numId w:val="2"/>
-        </w:numPr>
-        <w:spacing w:after="0" w:line="240" w:lineRule="auto"/>
-        <w:textAlignment w:val="baseline"/>
-        <w:rPr>
-          <w:rFonts w:eastAsia="Times New Roman" w:cstheme="minorHAnsi"/>
-          <w:color w:val="000000"/>
-          <w:lang w:val="en-US" w:eastAsia="sv-SE"/>
-        </w:rPr>
-      </w:pPr>
-      <w:r>
-        <w:rPr>
-          <w:rFonts w:eastAsia="Times New Roman" w:cstheme="minorHAnsi"/>
-          <w:color w:val="000000"/>
-          <w:lang w:val="en-US" w:eastAsia="sv-SE"/>
-        </w:rPr>
-        <w:t xml:space="preserve">Open your </w:t>
+        <w:t xml:space="preserve"> file you generated from Simplify3D in the same folder as the supplied python </w:t>
+      </w:r>
+      <w:r>
+        <w:rPr>
+          <w:rFonts w:eastAsia="Times New Roman" w:cstheme="minorHAnsi"/>
+          <w:color w:val="000000"/>
+          <w:lang w:val="en-US" w:eastAsia="sv-SE"/>
+        </w:rPr>
+        <w:t xml:space="preserve">program. The executable file can be downloaded from U-PRINTs </w:t>
       </w:r>
       <w:proofErr w:type="spellStart"/>
       <w:r>
@@ -485,7 +468,7 @@
           <w:color w:val="000000"/>
           <w:lang w:val="en-US" w:eastAsia="sv-SE"/>
         </w:rPr>
-        <w:t>g.code</w:t>
+        <w:t>Github</w:t>
       </w:r>
       <w:proofErr w:type="spellEnd"/>
       <w:r>
@@ -494,20 +477,70 @@
           <w:color w:val="000000"/>
           <w:lang w:val="en-US" w:eastAsia="sv-SE"/>
         </w:rPr>
-        <w:t xml:space="preserve"> file and identify the first G1 command containing a XY coordinate. This is the point in the coordinate system where the print will start. We want to see where on the build plate this is to enable us to place our support bath container there. The G1 command will look something like this: “G1 X140 Y100 F5000”</w:t>
-      </w:r>
-    </w:p>
-    <w:p>
-      <w:pPr>
-        <w:spacing w:after="0" w:line="240" w:lineRule="auto"/>
-        <w:ind w:left="1440"/>
-        <w:textAlignment w:val="baseline"/>
-        <w:rPr>
-          <w:rFonts w:eastAsia="Times New Roman" w:cstheme="minorHAnsi"/>
-          <w:color w:val="000000"/>
-          <w:lang w:val="en-US" w:eastAsia="sv-SE"/>
-        </w:rPr>
-      </w:pPr>
+        <w:t xml:space="preserve"> page. </w:t>
+      </w:r>
+      <w:r>
+        <w:rPr>
+          <w:rFonts w:eastAsia="Times New Roman" w:cstheme="minorHAnsi"/>
+          <w:color w:val="000000"/>
+          <w:lang w:val="en-US" w:eastAsia="sv-SE"/>
+        </w:rPr>
+        <w:t xml:space="preserve">Run the </w:t>
+      </w:r>
+      <w:r>
+        <w:rPr>
+          <w:rFonts w:eastAsia="Times New Roman" w:cstheme="minorHAnsi"/>
+          <w:color w:val="000000"/>
+          <w:lang w:val="en-US" w:eastAsia="sv-SE"/>
+        </w:rPr>
+        <w:t>program</w:t>
+      </w:r>
+      <w:r>
+        <w:rPr>
+          <w:rFonts w:eastAsia="Times New Roman" w:cstheme="minorHAnsi"/>
+          <w:color w:val="000000"/>
+          <w:lang w:val="en-US" w:eastAsia="sv-SE"/>
+        </w:rPr>
+        <w:t xml:space="preserve"> and follow the instruction in the terminal. it will generate a new g-code-file</w:t>
+      </w:r>
+      <w:r>
+        <w:rPr>
+          <w:rFonts w:eastAsia="Times New Roman" w:cstheme="minorHAnsi"/>
+          <w:color w:val="000000"/>
+          <w:lang w:val="en-US" w:eastAsia="sv-SE"/>
+        </w:rPr>
+        <w:t xml:space="preserve"> as well as a picture of what wells will be printed into</w:t>
+      </w:r>
+      <w:r>
+        <w:rPr>
+          <w:rFonts w:eastAsia="Times New Roman" w:cstheme="minorHAnsi"/>
+          <w:color w:val="000000"/>
+          <w:lang w:val="en-US" w:eastAsia="sv-SE"/>
+        </w:rPr>
+        <w:t>.</w:t>
+      </w:r>
+      <w:r>
+        <w:rPr>
+          <w:rFonts w:eastAsia="Times New Roman" w:cstheme="minorHAnsi"/>
+          <w:color w:val="000000"/>
+          <w:lang w:val="en-US" w:eastAsia="sv-SE"/>
+        </w:rPr>
+        <w:t xml:space="preserve"> Upload the newly generated g-code file to Duet Web Control (DWC).</w:t>
+      </w:r>
+    </w:p>
+    <w:p>
+      <w:pPr>
+        <w:spacing w:after="0" w:line="240" w:lineRule="auto"/>
+        <w:ind w:left="1080"/>
+        <w:textAlignment w:val="baseline"/>
+        <w:rPr>
+          <w:rFonts w:eastAsia="Times New Roman" w:cstheme="minorHAnsi"/>
+          <w:color w:val="000000"/>
+          <w:lang w:val="en-US" w:eastAsia="sv-SE"/>
+        </w:rPr>
+      </w:pPr>
+      <w:bookmarkStart w:id="0" w:name="_GoBack"/>
+      <w:bookmarkEnd w:id="0"/>
     </w:p>
     <w:p>
       <w:pPr>

</xml_diff>